<commit_message>
updated readme to a template"
</commit_message>
<xml_diff>
--- a/Presentation outline.docx
+++ b/Presentation outline.docx
@@ -761,23 +761,15 @@
           <w:sz w:val="24"/>
           <w:szCs w:val="24"/>
         </w:rPr>
-        <w:t>sectors at state</w:t>
-      </w:r>
-      <w:r>
-        <w:rPr>
-          <w:rFonts w:ascii="Times New Roman" w:hAnsi="Times New Roman" w:cs="Times New Roman"/>
-          <w:sz w:val="24"/>
-          <w:szCs w:val="24"/>
-        </w:rPr>
-        <w:t xml:space="preserve"> and territory</w:t>
-      </w:r>
-      <w:r>
-        <w:rPr>
-          <w:rFonts w:ascii="Times New Roman" w:hAnsi="Times New Roman" w:cs="Times New Roman"/>
-          <w:sz w:val="24"/>
-          <w:szCs w:val="24"/>
-        </w:rPr>
-        <w:t xml:space="preserve"> level?</w:t>
+        <w:t>sectors?</w:t>
+      </w:r>
+      <w:r>
+        <w:rPr>
+          <w:rFonts w:ascii="Times New Roman" w:hAnsi="Times New Roman" w:cs="Times New Roman"/>
+          <w:sz w:val="24"/>
+          <w:szCs w:val="24"/>
+        </w:rPr>
+        <w:t xml:space="preserve"> And how do they differ by state and territory?</w:t>
       </w:r>
       <w:r>
         <w:rPr>
@@ -963,71 +955,7 @@
           <w:sz w:val="24"/>
           <w:szCs w:val="24"/>
         </w:rPr>
-        <w:t xml:space="preserve"> for Systems Science and Engineering</w:t>
-      </w:r>
-      <w:r>
-        <w:rPr>
-          <w:rFonts w:ascii="Times New Roman" w:hAnsi="Times New Roman" w:cs="Times New Roman"/>
-          <w:sz w:val="24"/>
-          <w:szCs w:val="24"/>
-        </w:rPr>
-        <w:t xml:space="preserve">. The dataset is </w:t>
-      </w:r>
-      <w:r>
-        <w:rPr>
-          <w:rFonts w:ascii="Times New Roman" w:hAnsi="Times New Roman" w:cs="Times New Roman"/>
-          <w:sz w:val="24"/>
-          <w:szCs w:val="24"/>
-        </w:rPr>
-        <w:t xml:space="preserve">a </w:t>
-      </w:r>
-      <w:r>
-        <w:rPr>
-          <w:rFonts w:ascii="Times New Roman" w:hAnsi="Times New Roman" w:cs="Times New Roman"/>
-          <w:sz w:val="24"/>
-          <w:szCs w:val="24"/>
-        </w:rPr>
-        <w:t xml:space="preserve">time series that </w:t>
-      </w:r>
-      <w:r>
-        <w:rPr>
-          <w:rFonts w:ascii="Times New Roman" w:hAnsi="Times New Roman" w:cs="Times New Roman"/>
-          <w:sz w:val="24"/>
-          <w:szCs w:val="24"/>
-        </w:rPr>
-        <w:t>cumulatively count</w:t>
-      </w:r>
-      <w:r>
-        <w:rPr>
-          <w:rFonts w:ascii="Times New Roman" w:hAnsi="Times New Roman" w:cs="Times New Roman"/>
-          <w:sz w:val="24"/>
-          <w:szCs w:val="24"/>
-        </w:rPr>
-        <w:t>s</w:t>
-      </w:r>
-      <w:r>
-        <w:rPr>
-          <w:rFonts w:ascii="Times New Roman" w:hAnsi="Times New Roman" w:cs="Times New Roman"/>
-          <w:sz w:val="24"/>
-          <w:szCs w:val="24"/>
-        </w:rPr>
-        <w:t xml:space="preserve"> new </w:t>
-      </w:r>
-      <w:r>
-        <w:rPr>
-          <w:rFonts w:ascii="Times New Roman" w:hAnsi="Times New Roman" w:cs="Times New Roman"/>
-          <w:sz w:val="24"/>
-          <w:szCs w:val="24"/>
-        </w:rPr>
-        <w:t>cases</w:t>
-      </w:r>
-      <w:r>
-        <w:rPr>
-          <w:rFonts w:ascii="Times New Roman" w:hAnsi="Times New Roman" w:cs="Times New Roman"/>
-          <w:sz w:val="24"/>
-          <w:szCs w:val="24"/>
-        </w:rPr>
-        <w:t xml:space="preserve"> of </w:t>
+        <w:t xml:space="preserve"> for Systems </w:t>
       </w:r>
       <w:r>
         <w:rPr>
@@ -1036,65 +964,55 @@
           <w:szCs w:val="24"/>
         </w:rPr>
         <w:lastRenderedPageBreak/>
-        <w:t>the virus</w:t>
-      </w:r>
-      <w:r>
-        <w:rPr>
-          <w:rFonts w:ascii="Times New Roman" w:hAnsi="Times New Roman" w:cs="Times New Roman"/>
-          <w:sz w:val="24"/>
-          <w:szCs w:val="24"/>
-        </w:rPr>
-        <w:t xml:space="preserve"> daily</w:t>
-      </w:r>
-      <w:r>
-        <w:rPr>
-          <w:rFonts w:ascii="Times New Roman" w:hAnsi="Times New Roman" w:cs="Times New Roman"/>
-          <w:sz w:val="24"/>
-          <w:szCs w:val="24"/>
-        </w:rPr>
-        <w:t>.</w:t>
-      </w:r>
-      <w:r>
-        <w:rPr>
-          <w:rFonts w:ascii="Times New Roman" w:hAnsi="Times New Roman" w:cs="Times New Roman"/>
-          <w:sz w:val="24"/>
-          <w:szCs w:val="24"/>
-        </w:rPr>
-        <w:t xml:space="preserve"> </w:t>
-      </w:r>
-      <w:r>
-        <w:rPr>
-          <w:rFonts w:ascii="Times New Roman" w:hAnsi="Times New Roman" w:cs="Times New Roman"/>
-          <w:sz w:val="24"/>
-          <w:szCs w:val="24"/>
-        </w:rPr>
-        <w:t xml:space="preserve">From this we can calculate infection rate of </w:t>
-      </w:r>
-      <w:proofErr w:type="spellStart"/>
-      <w:r>
-        <w:rPr>
-          <w:rFonts w:ascii="Times New Roman" w:hAnsi="Times New Roman" w:cs="Times New Roman"/>
-          <w:sz w:val="24"/>
-          <w:szCs w:val="24"/>
-        </w:rPr>
-        <w:t>covid</w:t>
-      </w:r>
-      <w:proofErr w:type="spellEnd"/>
-      <w:r>
-        <w:rPr>
-          <w:rFonts w:ascii="Times New Roman" w:hAnsi="Times New Roman" w:cs="Times New Roman"/>
-          <w:sz w:val="24"/>
-          <w:szCs w:val="24"/>
-        </w:rPr>
-        <w:t xml:space="preserve"> in Australian states starting from January 2020 until now.</w:t>
-      </w:r>
-      <w:r>
-        <w:rPr>
-          <w:rFonts w:ascii="Times New Roman" w:hAnsi="Times New Roman" w:cs="Times New Roman"/>
-          <w:sz w:val="24"/>
-          <w:szCs w:val="24"/>
-        </w:rPr>
-        <w:t xml:space="preserve"> We found the data source as it seems to be the only place that publicly publishes </w:t>
+        <w:t>Science and Engineering</w:t>
+      </w:r>
+      <w:r>
+        <w:rPr>
+          <w:rFonts w:ascii="Times New Roman" w:hAnsi="Times New Roman" w:cs="Times New Roman"/>
+          <w:sz w:val="24"/>
+          <w:szCs w:val="24"/>
+        </w:rPr>
+        <w:t xml:space="preserve">. </w:t>
+      </w:r>
+      <w:r>
+        <w:rPr>
+          <w:rFonts w:ascii="Times New Roman" w:hAnsi="Times New Roman" w:cs="Times New Roman"/>
+          <w:sz w:val="24"/>
+          <w:szCs w:val="24"/>
+        </w:rPr>
+        <w:t xml:space="preserve">We </w:t>
+      </w:r>
+      <w:r>
+        <w:rPr>
+          <w:rFonts w:ascii="Times New Roman" w:hAnsi="Times New Roman" w:cs="Times New Roman"/>
+          <w:sz w:val="24"/>
+          <w:szCs w:val="24"/>
+        </w:rPr>
+        <w:t>chose to use this</w:t>
+      </w:r>
+      <w:r>
+        <w:rPr>
+          <w:rFonts w:ascii="Times New Roman" w:hAnsi="Times New Roman" w:cs="Times New Roman"/>
+          <w:sz w:val="24"/>
+          <w:szCs w:val="24"/>
+        </w:rPr>
+        <w:t xml:space="preserve"> data source </w:t>
+      </w:r>
+      <w:r>
+        <w:rPr>
+          <w:rFonts w:ascii="Times New Roman" w:hAnsi="Times New Roman" w:cs="Times New Roman"/>
+          <w:sz w:val="24"/>
+          <w:szCs w:val="24"/>
+        </w:rPr>
+        <w:t xml:space="preserve">as it </w:t>
+      </w:r>
+      <w:r>
+        <w:rPr>
+          <w:rFonts w:ascii="Times New Roman" w:hAnsi="Times New Roman" w:cs="Times New Roman"/>
+          <w:sz w:val="24"/>
+          <w:szCs w:val="24"/>
+        </w:rPr>
+        <w:t xml:space="preserve">publishes </w:t>
       </w:r>
       <w:proofErr w:type="spellStart"/>
       <w:r>
@@ -1164,6 +1082,188 @@
         </w:rPr>
         <w:t xml:space="preserve">. </w:t>
       </w:r>
+    </w:p>
+    <w:p>
+      <w:pPr>
+        <w:spacing w:line="360" w:lineRule="auto"/>
+        <w:rPr>
+          <w:rFonts w:ascii="Times New Roman" w:hAnsi="Times New Roman" w:cs="Times New Roman"/>
+          <w:i/>
+          <w:iCs/>
+          <w:sz w:val="24"/>
+          <w:szCs w:val="24"/>
+        </w:rPr>
+      </w:pPr>
+      <w:r>
+        <w:rPr>
+          <w:rFonts w:ascii="Times New Roman" w:hAnsi="Times New Roman" w:cs="Times New Roman"/>
+          <w:i/>
+          <w:iCs/>
+          <w:sz w:val="24"/>
+          <w:szCs w:val="24"/>
+        </w:rPr>
+        <w:t>Industry data/real estate</w:t>
+      </w:r>
+      <w:r>
+        <w:rPr>
+          <w:rFonts w:ascii="Times New Roman" w:hAnsi="Times New Roman" w:cs="Times New Roman"/>
+          <w:i/>
+          <w:iCs/>
+          <w:sz w:val="24"/>
+          <w:szCs w:val="24"/>
+        </w:rPr>
+        <w:t>*</w:t>
+      </w:r>
+    </w:p>
+    <w:p>
+      <w:pPr>
+        <w:spacing w:line="360" w:lineRule="auto"/>
+        <w:rPr>
+          <w:rFonts w:ascii="Times New Roman" w:hAnsi="Times New Roman" w:cs="Times New Roman"/>
+          <w:b/>
+          <w:bCs/>
+          <w:i/>
+          <w:iCs/>
+          <w:sz w:val="24"/>
+          <w:szCs w:val="24"/>
+        </w:rPr>
+      </w:pPr>
+    </w:p>
+    <w:p>
+      <w:pPr>
+        <w:spacing w:line="360" w:lineRule="auto"/>
+        <w:rPr>
+          <w:rFonts w:ascii="Times New Roman" w:hAnsi="Times New Roman" w:cs="Times New Roman"/>
+          <w:b/>
+          <w:bCs/>
+          <w:sz w:val="24"/>
+          <w:szCs w:val="24"/>
+        </w:rPr>
+      </w:pPr>
+      <w:r>
+        <w:rPr>
+          <w:rFonts w:ascii="Times New Roman" w:hAnsi="Times New Roman" w:cs="Times New Roman"/>
+          <w:b/>
+          <w:bCs/>
+          <w:sz w:val="24"/>
+          <w:szCs w:val="24"/>
+        </w:rPr>
+        <w:t>Describe the data exploration and clean-up process</w:t>
+      </w:r>
+      <w:r>
+        <w:rPr>
+          <w:rFonts w:ascii="Times New Roman" w:hAnsi="Times New Roman" w:cs="Times New Roman"/>
+          <w:b/>
+          <w:bCs/>
+          <w:sz w:val="24"/>
+          <w:szCs w:val="24"/>
+        </w:rPr>
+        <w:t xml:space="preserve"> </w:t>
+      </w:r>
+      <w:r>
+        <w:rPr>
+          <w:rFonts w:ascii="Times New Roman" w:hAnsi="Times New Roman" w:cs="Times New Roman"/>
+          <w:b/>
+          <w:bCs/>
+          <w:sz w:val="24"/>
+          <w:szCs w:val="24"/>
+        </w:rPr>
+        <w:t>(accompanied by Notebook)</w:t>
+      </w:r>
+    </w:p>
+    <w:p>
+      <w:pPr>
+        <w:spacing w:line="360" w:lineRule="auto"/>
+        <w:rPr>
+          <w:rFonts w:ascii="Times New Roman" w:hAnsi="Times New Roman" w:cs="Times New Roman"/>
+          <w:b/>
+          <w:bCs/>
+          <w:sz w:val="24"/>
+          <w:szCs w:val="24"/>
+        </w:rPr>
+      </w:pPr>
+      <w:r>
+        <w:rPr>
+          <w:rFonts w:ascii="Times New Roman" w:hAnsi="Times New Roman" w:cs="Times New Roman"/>
+          <w:sz w:val="24"/>
+          <w:szCs w:val="24"/>
+        </w:rPr>
+        <w:t>The</w:t>
+      </w:r>
+      <w:r>
+        <w:rPr>
+          <w:rFonts w:ascii="Times New Roman" w:hAnsi="Times New Roman" w:cs="Times New Roman"/>
+          <w:sz w:val="24"/>
+          <w:szCs w:val="24"/>
+        </w:rPr>
+        <w:t xml:space="preserve"> CSSE</w:t>
+      </w:r>
+      <w:r>
+        <w:rPr>
+          <w:rFonts w:ascii="Times New Roman" w:hAnsi="Times New Roman" w:cs="Times New Roman"/>
+          <w:sz w:val="24"/>
+          <w:szCs w:val="24"/>
+        </w:rPr>
+        <w:t xml:space="preserve"> dataset is a time series that cumulatively counts new cases of the virus daily. From this we can calculate infection rate of </w:t>
+      </w:r>
+      <w:proofErr w:type="spellStart"/>
+      <w:r>
+        <w:rPr>
+          <w:rFonts w:ascii="Times New Roman" w:hAnsi="Times New Roman" w:cs="Times New Roman"/>
+          <w:sz w:val="24"/>
+          <w:szCs w:val="24"/>
+        </w:rPr>
+        <w:t>covid</w:t>
+      </w:r>
+      <w:proofErr w:type="spellEnd"/>
+      <w:r>
+        <w:rPr>
+          <w:rFonts w:ascii="Times New Roman" w:hAnsi="Times New Roman" w:cs="Times New Roman"/>
+          <w:sz w:val="24"/>
+          <w:szCs w:val="24"/>
+        </w:rPr>
+        <w:t xml:space="preserve"> in Australian states starting from January 2020 until now.</w:t>
+      </w:r>
+    </w:p>
+    <w:p>
+      <w:pPr>
+        <w:spacing w:line="360" w:lineRule="auto"/>
+        <w:rPr>
+          <w:rFonts w:ascii="Times New Roman" w:hAnsi="Times New Roman" w:cs="Times New Roman"/>
+          <w:b/>
+          <w:bCs/>
+          <w:sz w:val="24"/>
+          <w:szCs w:val="24"/>
+        </w:rPr>
+      </w:pPr>
+    </w:p>
+    <w:p>
+      <w:pPr>
+        <w:spacing w:line="360" w:lineRule="auto"/>
+        <w:rPr>
+          <w:rFonts w:ascii="Times New Roman" w:hAnsi="Times New Roman" w:cs="Times New Roman"/>
+          <w:sz w:val="24"/>
+          <w:szCs w:val="24"/>
+        </w:rPr>
+      </w:pPr>
+      <w:r>
+        <w:rPr>
+          <w:rFonts w:ascii="Times New Roman" w:hAnsi="Times New Roman" w:cs="Times New Roman"/>
+          <w:sz w:val="24"/>
+          <w:szCs w:val="24"/>
+        </w:rPr>
+        <w:t>Describe the analysis process.</w:t>
+      </w:r>
+    </w:p>
+    <w:p>
+      <w:pPr>
+        <w:spacing w:line="360" w:lineRule="auto"/>
+        <w:rPr>
+          <w:rFonts w:ascii="Times New Roman" w:hAnsi="Times New Roman" w:cs="Times New Roman"/>
+          <w:sz w:val="24"/>
+          <w:szCs w:val="24"/>
+        </w:rPr>
+      </w:pPr>
     </w:p>
     <w:sectPr>
       <w:pgSz w:w="11906" w:h="16838"/>

</xml_diff>